<commit_message>
Add html, pdf, and docx outputs
</commit_message>
<xml_diff>
--- a/output/thesis.docx
+++ b/output/thesis.docx
@@ -2963,7 +2963,7 @@
         <w:pStyle w:val="FirstParagraph"/>
       </w:pPr>
       <w:r>
-        <w:t xml:space="preserve">Popularized by TalkCoin in 2014, the NIST5 hashing algorithm has seen modest mainstream usage. NIST5 can be mined on a wide array of consumer-grade hardware including CPUs, as well as AMD and NVidia GPUs. NIST5 is not as ASIC resistant as some other memory hard algorithms, but we believe the trade-off is acceptable to improve system stability and reduce power consumption relative to those memory hard algorithms. In the event that firmware updates adding NIST5 support to ASICs arise before the end of our PoW period, we are prepared with alternative an algorithm as a replacement. We will call for a community vote on course of action (if any) and implement accordingly. We feel that our short PoW period and willingness to switch algorithms disincentivizes ASIC manufacturers and do not foresee an issue arising.</w:t>
+        <w:t xml:space="preserve">Popularized by TalkCoin in 2014, the NIST5 hashing algorithm has seen modest mainstream usage. NIST5 can be mined on a wide array of consumer-grade hardware including CPUs, as well as AMD and NVidia GPUs. NIST5 is not as ASIC resistant as some other memory hard algorithms, but we believe the trade-off is acceptable to improve system stability and reduce power consumption relative to those memory hard algorithms. In the event that firmware updates adding NIST5 support to ASICs arise before the end of our PoW period, we are prepared with an alternative algorithm as a replacement. We will call for a community vote on course of action (if any) and implement accordingly. We feel that our short PoW period and willingness to switch algorithms disincentivizes ASIC manufacturers and do not foresee an issue arising.</w:t>
       </w:r>
     </w:p>
     <w:p>
@@ -4318,7 +4318,7 @@
     </w:lvl>
   </w:abstractNum>
   <w:abstractNum w:abstractNumId="990">
-    <w:nsid w:val="c8d8e833"/>
+    <w:nsid w:val="6a4ddb64"/>
     <w:multiLevelType w:val="multilevel"/>
     <w:lvl w:ilvl="0">
       <w:numFmt w:val="bullet"/>
@@ -4399,7 +4399,7 @@
     </w:lvl>
   </w:abstractNum>
   <w:abstractNum w:abstractNumId="991">
-    <w:nsid w:val="51d3a257"/>
+    <w:nsid w:val="35384e39"/>
     <w:multiLevelType w:val="multilevel"/>
     <w:lvl w:ilvl="0">
       <w:numFmt w:val="bullet"/>

</xml_diff>

<commit_message>
Update Charts and Build
</commit_message>
<xml_diff>
--- a/output/thesis.docx
+++ b/output/thesis.docx
@@ -1378,23 +1378,11 @@
         <w:t xml:space="preserve">PoW Block Rewards</w:t>
       </w:r>
     </w:p>
-    <w:p>
-      <w:pPr>
-        <w:pStyle w:val="TableCaption"/>
-      </w:pPr>
-      <w:r>
-        <w:t xml:space="preserve">PoW Period Block Reward Specifications</w:t>
-      </w:r>
-      <w:r>
-        <w:t xml:space="preserve"> </w:t>
-      </w:r>
-    </w:p>
     <w:tbl>
       <w:tblPr>
         <w:tblStyle w:val="TableNormal"/>
         <w:tblW w:type="pct" w:w="4027.777777777778"/>
         <w:tblLook w:firstRow="1"/>
-        <w:tblCaption w:val="PoW Period Block Reward Specifications "/>
       </w:tblPr>
       <w:tblGrid>
         <w:gridCol w:w="1430"/>
@@ -1626,7 +1614,7 @@
               <w:jc w:val="left"/>
             </w:pPr>
             <w:r>
-              <w:t xml:space="preserve">961-86400</w:t>
+              <w:t xml:space="preserve">961-28800</w:t>
             </w:r>
           </w:p>
         </w:tc>
@@ -1659,7 +1647,7 @@
               <w:jc w:val="left"/>
             </w:pPr>
             <w:r>
-              <w:t xml:space="preserve">4785100</w:t>
+              <w:t xml:space="preserve">1953150</w:t>
             </w:r>
           </w:p>
         </w:tc>
@@ -1672,18 +1660,18 @@
               <w:jc w:val="left"/>
             </w:pPr>
             <w:r>
-              <w:t xml:space="preserve">43.750</w:t>
-            </w:r>
-          </w:p>
-        </w:tc>
-        <w:tc>
-          <w:p>
-            <w:pPr>
-              <w:pStyle w:val="Compact"/>
-              <w:jc w:val="left"/>
-            </w:pPr>
-            <w:r>
-              <w:t xml:space="preserve">86401-172800</w:t>
+              <w:t xml:space="preserve">50.000</w:t>
+            </w:r>
+          </w:p>
+        </w:tc>
+        <w:tc>
+          <w:p>
+            <w:pPr>
+              <w:pStyle w:val="Compact"/>
+              <w:jc w:val="left"/>
+            </w:pPr>
+            <w:r>
+              <w:t xml:space="preserve">28801-57600</w:t>
             </w:r>
           </w:p>
         </w:tc>
@@ -1716,7 +1704,7 @@
               <w:jc w:val="left"/>
             </w:pPr>
             <w:r>
-              <w:t xml:space="preserve">8565056</w:t>
+              <w:t xml:space="preserve">3393150</w:t>
             </w:r>
           </w:p>
         </w:tc>
@@ -1729,29 +1717,29 @@
               <w:jc w:val="left"/>
             </w:pPr>
             <w:r>
-              <w:t xml:space="preserve">37.500</w:t>
-            </w:r>
-          </w:p>
-        </w:tc>
-        <w:tc>
-          <w:p>
-            <w:pPr>
-              <w:pStyle w:val="Compact"/>
-              <w:jc w:val="left"/>
-            </w:pPr>
-            <w:r>
-              <w:t xml:space="preserve">172801-259200</w:t>
-            </w:r>
-          </w:p>
-        </w:tc>
-        <w:tc>
-          <w:p>
-            <w:pPr>
-              <w:pStyle w:val="Compact"/>
-              <w:jc w:val="left"/>
-            </w:pPr>
-            <w:r>
-              <w:t xml:space="preserve">66.6%</w:t>
+              <w:t xml:space="preserve">50.000</w:t>
+            </w:r>
+          </w:p>
+        </w:tc>
+        <w:tc>
+          <w:p>
+            <w:pPr>
+              <w:pStyle w:val="Compact"/>
+              <w:jc w:val="left"/>
+            </w:pPr>
+            <w:r>
+              <w:t xml:space="preserve">57601-86400</w:t>
+            </w:r>
+          </w:p>
+        </w:tc>
+        <w:tc>
+          <w:p>
+            <w:pPr>
+              <w:pStyle w:val="Compact"/>
+              <w:jc w:val="left"/>
+            </w:pPr>
+            <w:r>
+              <w:t xml:space="preserve">66%</w:t>
             </w:r>
           </w:p>
         </w:tc>
@@ -1762,18 +1750,18 @@
               <w:jc w:val="center"/>
             </w:pPr>
             <w:r>
-              <w:t xml:space="preserve">33.3%</w:t>
-            </w:r>
-          </w:p>
-        </w:tc>
-        <w:tc>
-          <w:p>
-            <w:pPr>
-              <w:pStyle w:val="Compact"/>
-              <w:jc w:val="left"/>
-            </w:pPr>
-            <w:r>
-              <w:t xml:space="preserve">11801306</w:t>
+              <w:t xml:space="preserve">33%</w:t>
+            </w:r>
+          </w:p>
+        </w:tc>
+        <w:tc>
+          <w:p>
+            <w:pPr>
+              <w:pStyle w:val="Compact"/>
+              <w:jc w:val="left"/>
+            </w:pPr>
+            <w:r>
+              <w:t xml:space="preserve">4833150</w:t>
             </w:r>
           </w:p>
         </w:tc>
@@ -1786,6 +1774,120 @@
               <w:jc w:val="left"/>
             </w:pPr>
             <w:r>
+              <w:t xml:space="preserve">43.750</w:t>
+            </w:r>
+          </w:p>
+        </w:tc>
+        <w:tc>
+          <w:p>
+            <w:pPr>
+              <w:pStyle w:val="Compact"/>
+              <w:jc w:val="left"/>
+            </w:pPr>
+            <w:r>
+              <w:t xml:space="preserve">86401-172800</w:t>
+            </w:r>
+          </w:p>
+        </w:tc>
+        <w:tc>
+          <w:p>
+            <w:pPr>
+              <w:pStyle w:val="Compact"/>
+              <w:jc w:val="left"/>
+            </w:pPr>
+            <w:r>
+              <w:t xml:space="preserve">50%</w:t>
+            </w:r>
+          </w:p>
+        </w:tc>
+        <w:tc>
+          <w:p>
+            <w:pPr>
+              <w:pStyle w:val="Compact"/>
+              <w:jc w:val="center"/>
+            </w:pPr>
+            <w:r>
+              <w:t xml:space="preserve">50%</w:t>
+            </w:r>
+          </w:p>
+        </w:tc>
+        <w:tc>
+          <w:p>
+            <w:pPr>
+              <w:pStyle w:val="Compact"/>
+              <w:jc w:val="left"/>
+            </w:pPr>
+            <w:r>
+              <w:t xml:space="preserve">8613150</w:t>
+            </w:r>
+          </w:p>
+        </w:tc>
+      </w:tr>
+      <w:tr>
+        <w:tc>
+          <w:p>
+            <w:pPr>
+              <w:pStyle w:val="Compact"/>
+              <w:jc w:val="left"/>
+            </w:pPr>
+            <w:r>
+              <w:t xml:space="preserve">37.500</w:t>
+            </w:r>
+          </w:p>
+        </w:tc>
+        <w:tc>
+          <w:p>
+            <w:pPr>
+              <w:pStyle w:val="Compact"/>
+              <w:jc w:val="left"/>
+            </w:pPr>
+            <w:r>
+              <w:t xml:space="preserve">172801-259200</w:t>
+            </w:r>
+          </w:p>
+        </w:tc>
+        <w:tc>
+          <w:p>
+            <w:pPr>
+              <w:pStyle w:val="Compact"/>
+              <w:jc w:val="left"/>
+            </w:pPr>
+            <w:r>
+              <w:t xml:space="preserve">50%</w:t>
+            </w:r>
+          </w:p>
+        </w:tc>
+        <w:tc>
+          <w:p>
+            <w:pPr>
+              <w:pStyle w:val="Compact"/>
+              <w:jc w:val="center"/>
+            </w:pPr>
+            <w:r>
+              <w:t xml:space="preserve">50%</w:t>
+            </w:r>
+          </w:p>
+        </w:tc>
+        <w:tc>
+          <w:p>
+            <w:pPr>
+              <w:pStyle w:val="Compact"/>
+              <w:jc w:val="left"/>
+            </w:pPr>
+            <w:r>
+              <w:t xml:space="preserve">11801306</w:t>
+            </w:r>
+          </w:p>
+        </w:tc>
+      </w:tr>
+      <w:tr>
+        <w:tc>
+          <w:p>
+            <w:pPr>
+              <w:pStyle w:val="Compact"/>
+              <w:jc w:val="left"/>
+            </w:pPr>
+            <w:r>
               <w:t xml:space="preserve">31.250</w:t>
             </w:r>
           </w:p>
@@ -1838,68 +1940,10 @@
     </w:tbl>
     <w:p>
       <w:pPr>
-        <w:pStyle w:val="FigureWithCaption"/>
-      </w:pPr>
-      <w:r>
-        <w:drawing>
-          <wp:inline>
-            <wp:extent cx="5334000" cy="3680771"/>
-            <wp:effectExtent b="0" l="0" r="0" t="0"/>
-            <wp:docPr descr="PoW Period Block Reward " title="" id="1" name="Picture"/>
-            <a:graphic>
-              <a:graphicData uri="http://schemas.openxmlformats.org/drawingml/2006/picture">
-                <pic:pic>
-                  <pic:nvPicPr>
-                    <pic:cNvPr descr="source/figures/fig4.eps" id="0" name="Picture"/>
-                    <pic:cNvPicPr>
-                      <a:picLocks noChangeArrowheads="1" noChangeAspect="1"/>
-                    </pic:cNvPicPr>
-                  </pic:nvPicPr>
-                  <pic:blipFill>
-                    <a:blip r:embed="rId47"/>
-                    <a:stretch>
-                      <a:fillRect/>
-                    </a:stretch>
-                  </pic:blipFill>
-                  <pic:spPr bwMode="auto">
-                    <a:xfrm>
-                      <a:off x="0" y="0"/>
-                      <a:ext cx="5334000" cy="3680771"/>
-                    </a:xfrm>
-                    <a:prstGeom prst="rect">
-                      <a:avLst/>
-                    </a:prstGeom>
-                    <a:noFill/>
-                    <a:ln w="9525">
-                      <a:noFill/>
-                      <a:headEnd/>
-                      <a:tailEnd/>
-                    </a:ln>
-                  </pic:spPr>
-                </pic:pic>
-              </a:graphicData>
-            </a:graphic>
-          </wp:inline>
-        </w:drawing>
-      </w:r>
-    </w:p>
-    <w:p>
-      <w:pPr>
-        <w:pStyle w:val="ImageCaption"/>
-      </w:pPr>
-      <w:r>
-        <w:t xml:space="preserve">PoW Period Block Reward</w:t>
-      </w:r>
-      <w:r>
-        <w:t xml:space="preserve"> </w:t>
-      </w:r>
-    </w:p>
-    <w:p>
-      <w:pPr>
         <w:pStyle w:val="Heading2"/>
       </w:pPr>
-      <w:bookmarkStart w:id="48" w:name="pos-block-rewards"/>
-      <w:bookmarkEnd w:id="48"/>
+      <w:bookmarkStart w:id="47" w:name="pos-block-rewards"/>
+      <w:bookmarkEnd w:id="47"/>
       <w:r>
         <w:t xml:space="preserve">PoS Block Rewards</w:t>
       </w:r>
@@ -2942,36 +2986,36 @@
       <w:pPr>
         <w:pStyle w:val="Heading1"/>
       </w:pPr>
-      <w:bookmarkStart w:id="49" w:name="nist5-hashing"/>
+      <w:bookmarkStart w:id="48" w:name="nist5-hashing"/>
+      <w:bookmarkEnd w:id="48"/>
+      <w:r>
+        <w:t xml:space="preserve">NIST5 Hashing</w:t>
+      </w:r>
+    </w:p>
+    <w:p>
+      <w:pPr>
+        <w:pStyle w:val="Heading2"/>
+      </w:pPr>
+      <w:bookmarkStart w:id="49" w:name="why-nist5"/>
       <w:bookmarkEnd w:id="49"/>
       <w:r>
-        <w:t xml:space="preserve">NIST5 Hashing</w:t>
+        <w:t xml:space="preserve">Why NIST5</w:t>
+      </w:r>
+    </w:p>
+    <w:p>
+      <w:pPr>
+        <w:pStyle w:val="FirstParagraph"/>
+      </w:pPr>
+      <w:r>
+        <w:t xml:space="preserve">Popularized by TalkCoin in 2014, the NIST5 hashing algorithm has seen modest mainstream usage. NIST5 can be mined on a wide array of consumer-grade hardware including CPUs, as well as AMD and Nvidia GPUs. NIST5 is not as ASIC resistant as some other memory hard algorithms, but we believe the trade-off is acceptable to improve system stability and reduce power consumption relative to those memory hard algorithms. In the event that firmware updates adding NIST5 support to ASICs arise before the end of our PoW period, we are prepared with an alternative algorithm as a replacement. We will call for a community vote on course of action (if any) and implement accordingly. We feel that our short PoW period and willingness to switch algorithms disincentivizes ASIC manufacturers and do not foresee an issue arising.</w:t>
       </w:r>
     </w:p>
     <w:p>
       <w:pPr>
         <w:pStyle w:val="Heading2"/>
       </w:pPr>
-      <w:bookmarkStart w:id="50" w:name="why-nist5"/>
+      <w:bookmarkStart w:id="50" w:name="the-five-finalists-nist-sha-3-competition"/>
       <w:bookmarkEnd w:id="50"/>
-      <w:r>
-        <w:t xml:space="preserve">Why NIST5</w:t>
-      </w:r>
-    </w:p>
-    <w:p>
-      <w:pPr>
-        <w:pStyle w:val="FirstParagraph"/>
-      </w:pPr>
-      <w:r>
-        <w:t xml:space="preserve">Popularized by TalkCoin in 2014, the NIST5 hashing algorithm has seen modest mainstream usage. NIST5 can be mined on a wide array of consumer-grade hardware including CPUs, as well as AMD and Nvidia GPUs. NIST5 is not as ASIC resistant as some other memory hard algorithms, but we believe the trade-off is acceptable to improve system stability and reduce power consumption relative to those memory hard algorithms. In the event that firmware updates adding NIST5 support to ASICs arise before the end of our PoW period, we are prepared with an alternative algorithm as a replacement. We will call for a community vote on course of action (if any) and implement accordingly. We feel that our short PoW period and willingness to switch algorithms disincentivizes ASIC manufacturers and do not foresee an issue arising.</w:t>
-      </w:r>
-    </w:p>
-    <w:p>
-      <w:pPr>
-        <w:pStyle w:val="Heading2"/>
-      </w:pPr>
-      <w:bookmarkStart w:id="51" w:name="the-five-finalists-nist-sha-3-competition"/>
-      <w:bookmarkEnd w:id="51"/>
       <w:r>
         <w:t xml:space="preserve">The Five Finalists (NIST SHA-3 Competition)</w:t>
       </w:r>
@@ -3086,26 +3130,26 @@
       <w:pPr>
         <w:pStyle w:val="Heading2"/>
       </w:pPr>
-      <w:bookmarkStart w:id="52" w:name="the-new-sha-3-standard"/>
+      <w:bookmarkStart w:id="51" w:name="the-new-sha-3-standard"/>
+      <w:bookmarkEnd w:id="51"/>
+      <w:r>
+        <w:t xml:space="preserve">The new SHA-3 Standard</w:t>
+      </w:r>
+    </w:p>
+    <w:p>
+      <w:pPr>
+        <w:pStyle w:val="FirstParagraph"/>
+      </w:pPr>
+      <w:r>
+        <w:t xml:space="preserve">Keccak eventually passed the final round to be named the new SHA-3 hashing function, while the other four algorithms (despite being considered cryptographically secure) lost a few points from the judges for some minor technicalities. We believe the combination of the new SHA-3 standard along with the other finalist choices provide a quick, secure, and established hashing algorithm.</w:t>
+      </w:r>
+    </w:p>
+    <w:p>
+      <w:pPr>
+        <w:pStyle w:val="Heading2"/>
+      </w:pPr>
+      <w:bookmarkStart w:id="52" w:name="mining-software-available"/>
       <w:bookmarkEnd w:id="52"/>
-      <w:r>
-        <w:t xml:space="preserve">The new SHA-3 Standard</w:t>
-      </w:r>
-    </w:p>
-    <w:p>
-      <w:pPr>
-        <w:pStyle w:val="FirstParagraph"/>
-      </w:pPr>
-      <w:r>
-        <w:t xml:space="preserve">Keccak eventually passed the final round to be named the new SHA-3 hashing function, while the other four algorithms (despite being considered cryptographically secure) lost a few points from the judges for some minor technicalities. We believe the combination of the new SHA-3 standard along with the other finalist choices provide a quick, secure, and established hashing algorithm.</w:t>
-      </w:r>
-    </w:p>
-    <w:p>
-      <w:pPr>
-        <w:pStyle w:val="Heading2"/>
-      </w:pPr>
-      <w:bookmarkStart w:id="53" w:name="mining-software-available"/>
-      <w:bookmarkEnd w:id="53"/>
       <w:r>
         <w:t xml:space="preserve">Mining Software Available</w:t>
       </w:r>
@@ -3286,20 +3330,38 @@
       <w:pPr>
         <w:pStyle w:val="Heading1"/>
       </w:pPr>
-      <w:bookmarkStart w:id="54" w:name="feature-set"/>
+      <w:bookmarkStart w:id="53" w:name="feature-set"/>
+      <w:bookmarkEnd w:id="53"/>
+      <w:r>
+        <w:t xml:space="preserve">Feature Set</w:t>
+      </w:r>
+    </w:p>
+    <w:p>
+      <w:pPr>
+        <w:pStyle w:val="Heading2"/>
+      </w:pPr>
+      <w:bookmarkStart w:id="54" w:name="masternodes"/>
       <w:bookmarkEnd w:id="54"/>
       <w:r>
-        <w:t xml:space="preserve">Feature Set</w:t>
+        <w:t xml:space="preserve">Masternodes</w:t>
+      </w:r>
+    </w:p>
+    <w:p>
+      <w:pPr>
+        <w:pStyle w:val="FirstParagraph"/>
+      </w:pPr>
+      <w:r>
+        <w:t xml:space="preserve">Masternodes are, essentially, a decentralized web of computers that serve the Bulwark network. Masternodes perform important network functions and receive part of the block rewards. They serve the Bulwark ecosystem by stabilizing coin supply, processing transactions, and securing the network. Masternodes require 5000 BWK and modest technical knowledge to operate. Any wallet controlling 5000 BWK can set up a masternode.</w:t>
       </w:r>
     </w:p>
     <w:p>
       <w:pPr>
         <w:pStyle w:val="Heading2"/>
       </w:pPr>
-      <w:bookmarkStart w:id="55" w:name="masternodes"/>
+      <w:bookmarkStart w:id="55" w:name="obfuscation-coin-mixing"/>
       <w:bookmarkEnd w:id="55"/>
       <w:r>
-        <w:t xml:space="preserve">Masternodes</w:t>
+        <w:t xml:space="preserve">Obfuscation / Coin Mixing</w:t>
       </w:r>
     </w:p>
     <w:p>
@@ -3307,17 +3369,26 @@
         <w:pStyle w:val="FirstParagraph"/>
       </w:pPr>
       <w:r>
-        <w:t xml:space="preserve">Masternodes are, essentially, a decentralized web of computers that serve the Bulwark network. Masternodes perform important network functions and receive part of the block rewards. They serve the Bulwark ecosystem by stabilizing coin supply, processing transactions, and securing the network. Masternodes require 5000 BWK and modest technical knowledge to operate. Any wallet controlling 5000 BWK can set up a masternode.</w:t>
+        <w:t xml:space="preserve">Bulwark features Obfuscation, based on CoinJoin but with various improvements over the original, and done via coin mixing in a decentralized fashion facilitated by the network of masternodes. This provides an additional layer of privacy in transactions. While not perfectly anonymous, Obfuscation via node mixing it is far better than the standard Bitcoin transaction. For example, all Bitcoin transactions are transparent. For Bulwark, a nefarious actor would need to control 50% of the operating masternodes to have less than 0.5% chance of de-anonymizing a single transaction that was mixed with 8 rounds of Obfuscation</w:t>
+      </w:r>
+      <w:r>
+        <w:t xml:space="preserve"> </w:t>
+      </w:r>
+      <w:r>
+        <w:t xml:space="preserve">(Kiraly 2017b)</w:t>
+      </w:r>
+      <w:r>
+        <w:t xml:space="preserve">. This important feature provides a high-level of anonymity for BWK users that elect to obfuscate their transactions.</w:t>
       </w:r>
     </w:p>
     <w:p>
       <w:pPr>
         <w:pStyle w:val="Heading2"/>
       </w:pPr>
-      <w:bookmarkStart w:id="56" w:name="obfuscation-coin-mixing"/>
+      <w:bookmarkStart w:id="56" w:name="swifttx"/>
       <w:bookmarkEnd w:id="56"/>
       <w:r>
-        <w:t xml:space="preserve">Obfuscation / Coin Mixing</w:t>
+        <w:t xml:space="preserve">SwiftTX</w:t>
       </w:r>
     </w:p>
     <w:p>
@@ -3325,26 +3396,26 @@
         <w:pStyle w:val="FirstParagraph"/>
       </w:pPr>
       <w:r>
-        <w:t xml:space="preserve">Bulwark features Obfuscation, based on CoinJoin but with various improvements over the original, and done via coin mixing in a decentralized fashion facilitated by the network of masternodes. This provides an additional layer of privacy in transactions. While not perfectly anonymous, Obfuscation via node mixing it is far better than the standard Bitcoin transaction. For example, all Bitcoin transactions are transparent. For Bulwark, a nefarious actor would need to control 50% of the operating masternodes to have less than 0.5% chance of de-anonymizing a single transaction that was mixed with 8 rounds of Obfuscation</w:t>
+        <w:t xml:space="preserve">SwiftTX provides masternodes with locking and consensus authority for transactions. When a transaction is submitted to the network, a group of masternodes will validate the transaction. If those masternodes reach consensus on the transaction’s validity it will be locked for later introduction into the blockchain, greatly increasing transaction speed compared to conventional systems (like Bitcoin’s 10 minute block times with multiple confirmations). SwiftTX makes it possible for multiple transactions to take place before a block on the network is mined with the same inputs. This system is based on Dash's InstantSend.</w:t>
       </w:r>
       <w:r>
         <w:t xml:space="preserve"> </w:t>
       </w:r>
       <w:r>
-        <w:t xml:space="preserve">(Kiraly 2017b)</w:t>
-      </w:r>
-      <w:r>
-        <w:t xml:space="preserve">. This important feature provides a high-level of anonymity for BWK users that elect to obfuscate their transactions.</w:t>
+        <w:t xml:space="preserve">(Kiraly 2017a)</w:t>
+      </w:r>
+      <w:r>
+        <w:t xml:space="preserve">.</w:t>
       </w:r>
     </w:p>
     <w:p>
       <w:pPr>
         <w:pStyle w:val="Heading2"/>
       </w:pPr>
-      <w:bookmarkStart w:id="57" w:name="swifttx"/>
+      <w:bookmarkStart w:id="57" w:name="sporks"/>
       <w:bookmarkEnd w:id="57"/>
       <w:r>
-        <w:t xml:space="preserve">SwiftTX</w:t>
+        <w:t xml:space="preserve">Sporks</w:t>
       </w:r>
     </w:p>
     <w:p>
@@ -3352,26 +3423,26 @@
         <w:pStyle w:val="FirstParagraph"/>
       </w:pPr>
       <w:r>
-        <w:t xml:space="preserve">SwiftTX provides masternodes with locking and consensus authority for transactions. When a transaction is submitted to the network, a group of masternodes will validate the transaction. If those masternodes reach consensus on the transaction’s validity it will be locked for later introduction into the blockchain, greatly increasing transaction speed compared to conventional systems (like Bitcoin’s 10 minute block times with multiple confirmations). SwiftTX makes it possible for multiple transactions to take place before a block on the network is mined with the same inputs. This system is based on Dash's InstantSend.</w:t>
+        <w:t xml:space="preserve">The Bulwark network employs the multi-phased fork mechanism known as “sporking”. This will enable the BWK network to implement new features while minimizing the chances of an unintended network fork during rollout. Spork changes are deployable via the network and can be turned on and off as necessary without requiring node software updates</w:t>
       </w:r>
       <w:r>
         <w:t xml:space="preserve"> </w:t>
       </w:r>
       <w:r>
-        <w:t xml:space="preserve">(Kiraly 2017a)</w:t>
-      </w:r>
-      <w:r>
-        <w:t xml:space="preserve">.</w:t>
+        <w:t xml:space="preserve">(Strophy 2017)</w:t>
+      </w:r>
+      <w:r>
+        <w:t xml:space="preserve">. This feature is extremely useful and allows the network to react quickly to security vulnerabilities.</w:t>
       </w:r>
     </w:p>
     <w:p>
       <w:pPr>
         <w:pStyle w:val="Heading2"/>
       </w:pPr>
-      <w:bookmarkStart w:id="58" w:name="sporks"/>
+      <w:bookmarkStart w:id="58" w:name="tor-ipv6-masternodes"/>
       <w:bookmarkEnd w:id="58"/>
       <w:r>
-        <w:t xml:space="preserve">Sporks</w:t>
+        <w:t xml:space="preserve">TOR &amp; IPV6 Masternodes</w:t>
       </w:r>
     </w:p>
     <w:p>
@@ -3379,42 +3450,15 @@
         <w:pStyle w:val="FirstParagraph"/>
       </w:pPr>
       <w:r>
-        <w:t xml:space="preserve">The Bulwark network employs the multi-phased fork mechanism known as “sporking”. This will enable the BWK network to implement new features while minimizing the chances of an unintended network fork during rollout. Spork changes are deployable via the network and can be turned on and off as necessary without requiring node software updates</w:t>
-      </w:r>
-      <w:r>
-        <w:t xml:space="preserve"> </w:t>
-      </w:r>
-      <w:r>
-        <w:t xml:space="preserve">(Strophy 2017)</w:t>
-      </w:r>
-      <w:r>
-        <w:t xml:space="preserve">. This feature is extremely useful and allows the network to react quickly to security vulnerabilities.</w:t>
+        <w:t xml:space="preserve">Bulwark allows the user to run their full node or masternode from either an onion address or an IPV6 address. We have been working to add full TOR nodes to both strengthen the TOR network itself, and the Bulwark user experience operating in TOR only mode. A unique feature of TOR masternode support is being able to operate your masternode as a TOR hidden service. TOR nodes enable users with stable internet connections to operate masternodes out of their home network without the privacy implications of revealing their location or the dangers of exposing their home network to the potential for attack or compromise.</w:t>
       </w:r>
     </w:p>
     <w:p>
       <w:pPr>
         <w:pStyle w:val="Heading2"/>
       </w:pPr>
-      <w:bookmarkStart w:id="59" w:name="tor-ipv6-masternodes"/>
+      <w:bookmarkStart w:id="59" w:name="community-importance-and-the-governance-system"/>
       <w:bookmarkEnd w:id="59"/>
-      <w:r>
-        <w:t xml:space="preserve">TOR &amp; IPV6 Masternodes</w:t>
-      </w:r>
-    </w:p>
-    <w:p>
-      <w:pPr>
-        <w:pStyle w:val="FirstParagraph"/>
-      </w:pPr>
-      <w:r>
-        <w:t xml:space="preserve">Bulwark allows the user to run their full node or masternode from either an onion address or an IPV6 address. We have been working to add full TOR nodes to both strengthen the TOR network itself, and the Bulwark user experience operating in TOR only mode. A unique feature of TOR masternode support is being able to operate your masternode as a TOR hidden service. TOR nodes enable users with stable internet connections to operate masternodes out of their home network without the privacy implications of revealing their location or the dangers of exposing their home network to the potential for attack or compromise.</w:t>
-      </w:r>
-    </w:p>
-    <w:p>
-      <w:pPr>
-        <w:pStyle w:val="Heading2"/>
-      </w:pPr>
-      <w:bookmarkStart w:id="60" w:name="community-importance-and-the-governance-system"/>
-      <w:bookmarkEnd w:id="60"/>
       <w:r>
         <w:t xml:space="preserve">Community Importance and the Governance System</w:t>
       </w:r>
@@ -3523,8 +3567,8 @@
       <w:pPr>
         <w:pStyle w:val="Heading2"/>
       </w:pPr>
-      <w:bookmarkStart w:id="61" w:name="seesaw-posmasternode-rewards"/>
-      <w:bookmarkEnd w:id="61"/>
+      <w:bookmarkStart w:id="60" w:name="seesaw-posmasternode-rewards"/>
+      <w:bookmarkEnd w:id="60"/>
       <w:r>
         <w:t xml:space="preserve">SeeSaw PoS/Masternode Rewards</w:t>
       </w:r>
@@ -3564,7 +3608,7 @@
                     </pic:cNvPicPr>
                   </pic:nvPicPr>
                   <pic:blipFill>
-                    <a:blip r:embed="rId62"/>
+                    <a:blip r:embed="rId61"/>
                     <a:stretch>
                       <a:fillRect/>
                     </a:stretch>
@@ -3595,36 +3639,36 @@
       <w:pPr>
         <w:pStyle w:val="Heading1"/>
       </w:pPr>
-      <w:bookmarkStart w:id="63" w:name="the-future"/>
+      <w:bookmarkStart w:id="62" w:name="the-future"/>
+      <w:bookmarkEnd w:id="62"/>
+      <w:r>
+        <w:t xml:space="preserve">The Future</w:t>
+      </w:r>
+    </w:p>
+    <w:p>
+      <w:pPr>
+        <w:pStyle w:val="Heading2"/>
+      </w:pPr>
+      <w:bookmarkStart w:id="63" w:name="the-bulwark-tool-chest"/>
       <w:bookmarkEnd w:id="63"/>
       <w:r>
-        <w:t xml:space="preserve">The Future</w:t>
+        <w:t xml:space="preserve">The Bulwark Tool Chest</w:t>
+      </w:r>
+    </w:p>
+    <w:p>
+      <w:pPr>
+        <w:pStyle w:val="FirstParagraph"/>
+      </w:pPr>
+      <w:r>
+        <w:t xml:space="preserve">A collection of code snippets, APIs, libraries, scripts, and knowledge that will serve to encourage a bazaar-like environment where developers who may be seeking the addition of cryptocurrency support in their projects are free to exchange knowledge, information, and code. We believe that providing developers with these tools parallels providing a carpenter the tools they need to create exciting and masterful projects.</w:t>
       </w:r>
     </w:p>
     <w:p>
       <w:pPr>
         <w:pStyle w:val="Heading2"/>
       </w:pPr>
-      <w:bookmarkStart w:id="64" w:name="the-bulwark-tool-chest"/>
+      <w:bookmarkStart w:id="64" w:name="privacy-and-software-enhancements"/>
       <w:bookmarkEnd w:id="64"/>
-      <w:r>
-        <w:t xml:space="preserve">The Bulwark Tool Chest</w:t>
-      </w:r>
-    </w:p>
-    <w:p>
-      <w:pPr>
-        <w:pStyle w:val="FirstParagraph"/>
-      </w:pPr>
-      <w:r>
-        <w:t xml:space="preserve">A collection of code snippets, APIs, libraries, scripts, and knowledge that will serve to encourage a bazaar-like environment where developers who may be seeking the addition of cryptocurrency support in their projects are free to exchange knowledge, information, and code. We believe that providing developers with these tools parallels providing a carpenter the tools they need to create exciting and masterful projects.</w:t>
-      </w:r>
-    </w:p>
-    <w:p>
-      <w:pPr>
-        <w:pStyle w:val="Heading2"/>
-      </w:pPr>
-      <w:bookmarkStart w:id="65" w:name="privacy-and-software-enhancements"/>
-      <w:bookmarkEnd w:id="65"/>
       <w:r>
         <w:t xml:space="preserve">Privacy and Software Enhancements</w:t>
       </w:r>
@@ -3713,8 +3757,8 @@
       <w:pPr>
         <w:pStyle w:val="Heading2"/>
       </w:pPr>
-      <w:bookmarkStart w:id="66" w:name="bulwark-secure-home-node"/>
-      <w:bookmarkEnd w:id="66"/>
+      <w:bookmarkStart w:id="65" w:name="bulwark-secure-home-node"/>
+      <w:bookmarkEnd w:id="65"/>
       <w:r>
         <w:t xml:space="preserve">Bulwark Secure Home Node</w:t>
       </w:r>
@@ -3787,10 +3831,28 @@
       <w:pPr>
         <w:pStyle w:val="Heading2"/>
       </w:pPr>
-      <w:bookmarkStart w:id="67" w:name="extension-of-our-branding"/>
+      <w:bookmarkStart w:id="66" w:name="extension-of-our-branding"/>
+      <w:bookmarkEnd w:id="66"/>
+      <w:r>
+        <w:t xml:space="preserve">Extension of our Branding</w:t>
+      </w:r>
+    </w:p>
+    <w:p>
+      <w:pPr>
+        <w:pStyle w:val="FirstParagraph"/>
+      </w:pPr>
+      <w:r>
+        <w:t xml:space="preserve">We will continue to extend our brand and intend to work with hardware vendors and system integrators which share the same passion and ideals that we do. In five years we want the name 'Bulwark' to be synonymous with not just cryptocurrency but privacy, security, and the respect for a user's freedom. Bulwark's main purpose is to provide freedom of choice through privacy.</w:t>
+      </w:r>
+    </w:p>
+    <w:p>
+      <w:pPr>
+        <w:pStyle w:val="Heading2"/>
+      </w:pPr>
+      <w:bookmarkStart w:id="67" w:name="design-and-visual"/>
       <w:bookmarkEnd w:id="67"/>
       <w:r>
-        <w:t xml:space="preserve">Extension of our Branding</w:t>
+        <w:t xml:space="preserve">Design and Visual</w:t>
       </w:r>
     </w:p>
     <w:p>
@@ -3798,17 +3860,27 @@
         <w:pStyle w:val="FirstParagraph"/>
       </w:pPr>
       <w:r>
-        <w:t xml:space="preserve">We will continue to extend our brand and intend to work with hardware vendors and system integrators which share the same passion and ideals that we do. In five years we want the name 'Bulwark' to be synonymous with not just cryptocurrency but privacy, security, and the respect for a user's freedom. Bulwark's main purpose is to provide freedom of choice through privacy.</w:t>
+        <w:t xml:space="preserve">Through Research and Development, we aim to create a visual design language for Bulwark that sets it apart from its competition in the crypto market. Our design team plans to innovate and experiment with the current UI/UX/Branding to ultimately achieve design excellence by searching for a medium that allows the best user experience, and aesthetics that are innovative and beautiful. This will be done by researching our competitors, keeping on top of current technological trends &amp; standards, and continuously striving to bring new and exciting visuals to the end-users.</w:t>
+      </w:r>
+    </w:p>
+    <w:p>
+      <w:pPr>
+        <w:pStyle w:val="Heading1"/>
+      </w:pPr>
+      <w:bookmarkStart w:id="68" w:name="conclusion"/>
+      <w:bookmarkEnd w:id="68"/>
+      <w:r>
+        <w:t xml:space="preserve">Conclusion</w:t>
       </w:r>
     </w:p>
     <w:p>
       <w:pPr>
         <w:pStyle w:val="Heading2"/>
       </w:pPr>
-      <w:bookmarkStart w:id="68" w:name="design-and-visual"/>
-      <w:bookmarkEnd w:id="68"/>
-      <w:r>
-        <w:t xml:space="preserve">Design and Visual</w:t>
+      <w:bookmarkStart w:id="69" w:name="summary"/>
+      <w:bookmarkEnd w:id="69"/>
+      <w:r>
+        <w:t xml:space="preserve">Summary</w:t>
       </w:r>
     </w:p>
     <w:p>
@@ -3816,67 +3888,39 @@
         <w:pStyle w:val="FirstParagraph"/>
       </w:pPr>
       <w:r>
-        <w:t xml:space="preserve">Through Research and Development, we aim to create a visual design language for Bulwark that sets it apart from its competition in the crypto market. Our design team plans to innovate and experiment with the current UI/UX/Branding to ultimately achieve design excellence by searching for a medium that allows the best user experience, and aesthetics that are innovative and beautiful. This will be done by researching our competitors, keeping on top of current technological trends &amp; standards, and continuously striving to bring new and exciting visuals to the end-users.</w:t>
-      </w:r>
+        <w:t xml:space="preserve">Bulwark is a privacy-oriented coin with masternodes, governance, and an evolving ecosystem of tools. The project began with a fair launch and a focus on broad coin distribution. The slow start, block reward split, and hashing algorithm were deliberately selected to create opportunities for significant community participation. Bulwark launched with a variety of important privacy coin features and the development team is hard at work to introduce new features and build upon existing technologies. Bulwark aims to empower choice through privacy and will focus considerable effort to this end.</w:t>
+      </w:r>
+    </w:p>
+    <w:p>
+      <w:pPr>
+        <w:pStyle w:val="Heading2"/>
+      </w:pPr>
+      <w:bookmarkStart w:id="70" w:name="future-work"/>
+      <w:bookmarkEnd w:id="70"/>
+      <w:r>
+        <w:t xml:space="preserve">Future work</w:t>
+      </w:r>
+    </w:p>
+    <w:p>
+      <w:pPr>
+        <w:pStyle w:val="FirstParagraph"/>
+      </w:pPr>
+      <w:r>
+        <w:t xml:space="preserve">The masternode privacy coin ecosystem has recently been inundated by coins seeking to entice new users through promises of substantial returns on investment, gigantic road maps filled with improbable deliverables, and a general focus on marketing over actual improvement within the space. Bulwark plans to be the opposite: low on hype creation and high on actual creation. Present and future goals for the project will follow the formula of being specific, measurable, attainable, relevant, and time bound.</w:t>
+      </w:r>
+    </w:p>
+    <w:p>
+      <w:pPr>
+        <w:pStyle w:val="BodyText"/>
+      </w:pPr>
     </w:p>
     <w:p>
       <w:pPr>
         <w:pStyle w:val="Heading1"/>
       </w:pPr>
-      <w:bookmarkStart w:id="69" w:name="conclusion"/>
-      <w:bookmarkEnd w:id="69"/>
-      <w:r>
-        <w:t xml:space="preserve">Conclusion</w:t>
-      </w:r>
-    </w:p>
-    <w:p>
-      <w:pPr>
-        <w:pStyle w:val="Heading2"/>
-      </w:pPr>
-      <w:bookmarkStart w:id="70" w:name="summary"/>
-      <w:bookmarkEnd w:id="70"/>
-      <w:r>
-        <w:t xml:space="preserve">Summary</w:t>
-      </w:r>
-    </w:p>
-    <w:p>
-      <w:pPr>
-        <w:pStyle w:val="FirstParagraph"/>
-      </w:pPr>
-      <w:r>
-        <w:t xml:space="preserve">Bulwark is a privacy-oriented coin with masternodes, governance, and an evolving ecosystem of tools. The project began with a fair launch and a focus on broad coin distribution. The slow start, block reward split, and hashing algorithm were deliberately selected to create opportunities for significant community participation. Bulwark launched with a variety of important privacy coin features and the development team is hard at work to introduce new features and build upon existing technologies. Bulwark aims to empower choice through privacy and will focus considerable effort to this end.</w:t>
-      </w:r>
-    </w:p>
-    <w:p>
-      <w:pPr>
-        <w:pStyle w:val="Heading2"/>
-      </w:pPr>
-      <w:bookmarkStart w:id="71" w:name="future-work"/>
+      <w:bookmarkStart w:id="71" w:name="references"/>
       <w:bookmarkEnd w:id="71"/>
       <w:r>
-        <w:t xml:space="preserve">Future work</w:t>
-      </w:r>
-    </w:p>
-    <w:p>
-      <w:pPr>
-        <w:pStyle w:val="FirstParagraph"/>
-      </w:pPr>
-      <w:r>
-        <w:t xml:space="preserve">The masternode privacy coin ecosystem has recently been inundated by coins seeking to entice new users through promises of substantial returns on investment, gigantic road maps filled with improbable deliverables, and a general focus on marketing over actual improvement within the space. Bulwark plans to be the opposite: low on hype creation and high on actual creation. Present and future goals for the project will follow the formula of being specific, measurable, attainable, relevant, and time bound.</w:t>
-      </w:r>
-    </w:p>
-    <w:p>
-      <w:pPr>
-        <w:pStyle w:val="BodyText"/>
-      </w:pPr>
-    </w:p>
-    <w:p>
-      <w:pPr>
-        <w:pStyle w:val="Heading1"/>
-      </w:pPr>
-      <w:bookmarkStart w:id="72" w:name="references"/>
-      <w:bookmarkEnd w:id="72"/>
-      <w:r>
         <w:t xml:space="preserve">References</w:t>
       </w:r>
     </w:p>
@@ -3890,7 +3934,7 @@
       <w:r>
         <w:t xml:space="preserve"> </w:t>
       </w:r>
-      <w:hyperlink r:id="rId73">
+      <w:hyperlink r:id="rId72">
         <w:r>
           <w:rPr>
             <w:rStyle w:val="Hyperlink"/>
@@ -3912,7 +3956,7 @@
       <w:r>
         <w:t xml:space="preserve"> </w:t>
       </w:r>
-      <w:hyperlink r:id="rId74">
+      <w:hyperlink r:id="rId73">
         <w:r>
           <w:rPr>
             <w:rStyle w:val="Hyperlink"/>
@@ -3934,7 +3978,7 @@
       <w:r>
         <w:t xml:space="preserve"> </w:t>
       </w:r>
-      <w:hyperlink r:id="rId75">
+      <w:hyperlink r:id="rId74">
         <w:r>
           <w:rPr>
             <w:rStyle w:val="Hyperlink"/>
@@ -3956,7 +4000,7 @@
       <w:r>
         <w:t xml:space="preserve"> </w:t>
       </w:r>
-      <w:hyperlink r:id="rId76">
+      <w:hyperlink r:id="rId75">
         <w:r>
           <w:rPr>
             <w:rStyle w:val="Hyperlink"/>
@@ -3978,7 +4022,7 @@
       <w:r>
         <w:t xml:space="preserve"> </w:t>
       </w:r>
-      <w:hyperlink r:id="rId77">
+      <w:hyperlink r:id="rId76">
         <w:r>
           <w:rPr>
             <w:rStyle w:val="Hyperlink"/>
@@ -4000,7 +4044,7 @@
       <w:r>
         <w:t xml:space="preserve"> </w:t>
       </w:r>
-      <w:hyperlink r:id="rId78">
+      <w:hyperlink r:id="rId77">
         <w:r>
           <w:rPr>
             <w:rStyle w:val="Hyperlink"/>
@@ -4022,7 +4066,7 @@
       <w:r>
         <w:t xml:space="preserve"> </w:t>
       </w:r>
-      <w:hyperlink r:id="rId79">
+      <w:hyperlink r:id="rId78">
         <w:r>
           <w:rPr>
             <w:rStyle w:val="Hyperlink"/>
@@ -4044,7 +4088,7 @@
       <w:r>
         <w:t xml:space="preserve"> </w:t>
       </w:r>
-      <w:hyperlink r:id="rId80">
+      <w:hyperlink r:id="rId79">
         <w:r>
           <w:rPr>
             <w:rStyle w:val="Hyperlink"/>
@@ -4066,7 +4110,7 @@
       <w:r>
         <w:t xml:space="preserve"> </w:t>
       </w:r>
-      <w:hyperlink r:id="rId81">
+      <w:hyperlink r:id="rId80">
         <w:r>
           <w:rPr>
             <w:rStyle w:val="Hyperlink"/>
@@ -4088,7 +4132,7 @@
       <w:r>
         <w:t xml:space="preserve"> </w:t>
       </w:r>
-      <w:hyperlink r:id="rId82">
+      <w:hyperlink r:id="rId81">
         <w:r>
           <w:rPr>
             <w:rStyle w:val="Hyperlink"/>
@@ -4110,7 +4154,7 @@
       <w:r>
         <w:t xml:space="preserve"> </w:t>
       </w:r>
-      <w:hyperlink r:id="rId83">
+      <w:hyperlink r:id="rId82">
         <w:r>
           <w:rPr>
             <w:rStyle w:val="Hyperlink"/>
@@ -4132,7 +4176,7 @@
       <w:r>
         <w:t xml:space="preserve"> </w:t>
       </w:r>
-      <w:hyperlink r:id="rId84">
+      <w:hyperlink r:id="rId83">
         <w:r>
           <w:rPr>
             <w:rStyle w:val="Hyperlink"/>
@@ -4154,7 +4198,7 @@
       <w:r>
         <w:t xml:space="preserve"> </w:t>
       </w:r>
-      <w:hyperlink r:id="rId85">
+      <w:hyperlink r:id="rId84">
         <w:r>
           <w:rPr>
             <w:rStyle w:val="Hyperlink"/>
@@ -4176,7 +4220,7 @@
       <w:r>
         <w:t xml:space="preserve"> </w:t>
       </w:r>
-      <w:hyperlink r:id="rId86">
+      <w:hyperlink r:id="rId85">
         <w:r>
           <w:rPr>
             <w:rStyle w:val="Hyperlink"/>
@@ -4198,7 +4242,7 @@
       <w:r>
         <w:t xml:space="preserve"> </w:t>
       </w:r>
-      <w:hyperlink r:id="rId87">
+      <w:hyperlink r:id="rId86">
         <w:r>
           <w:rPr>
             <w:rStyle w:val="Hyperlink"/>
@@ -4318,7 +4362,7 @@
     </w:lvl>
   </w:abstractNum>
   <w:abstractNum w:abstractNumId="990">
-    <w:nsid w:val="a2ecb5a3"/>
+    <w:nsid w:val="ca962b99"/>
     <w:multiLevelType w:val="multilevel"/>
     <w:lvl w:ilvl="0">
       <w:numFmt w:val="bullet"/>
@@ -4399,7 +4443,7 @@
     </w:lvl>
   </w:abstractNum>
   <w:abstractNum w:abstractNumId="991">
-    <w:nsid w:val="59c5b141"/>
+    <w:nsid w:val="c80cedd2"/>
     <w:multiLevelType w:val="multilevel"/>
     <w:lvl w:ilvl="0">
       <w:numFmt w:val="bullet"/>

</xml_diff>